<commit_message>
--jupyter --repo setting up initial repo and dev notebook
</commit_message>
<xml_diff>
--- a/Documentation/Project Execution Plan.docx
+++ b/Documentation/Project Execution Plan.docx
@@ -25,13 +25,19 @@
         <w:t>.0</w:t>
       </w:r>
       <w:r>
-        <w:t xml:space="preserve"> – November 23,</w:t>
+        <w:t xml:space="preserve"> – </w:t>
+      </w:r>
+      <w:r>
+        <w:t>Feb 5th</w:t>
+      </w:r>
+      <w:r>
+        <w:t>,</w:t>
       </w:r>
       <w:r>
         <w:t xml:space="preserve"> </w:t>
       </w:r>
       <w:r>
-        <w:t>2016</w:t>
+        <w:t>2017 – Initial Version</w:t>
       </w:r>
     </w:p>
     <w:p>
@@ -47,10 +53,114 @@
     </w:p>
     <w:p>
       <w:r>
-        <w:t xml:space="preserve">This document outlines the project execution plan for the subreddit recommender system deliverable being built for MAI-CI. Given the complexity of the project, and a sizeable team of 4 members, some project management techniques are needed for project development. Techniques adapted for this project include: </w:t>
-      </w:r>
-      <w:r>
-        <w:t>Version Control (git), Code Reviews, Scheduling and Task Assignments (trello). This document also includes a high-level function specification for the final product.</w:t>
+        <w:t xml:space="preserve">This document outlines the project execution plan for </w:t>
+      </w:r>
+      <w:r>
+        <w:t>the development of a Complex Network model for networks with resource depletion, culminating in</w:t>
+      </w:r>
+      <w:r>
+        <w:t xml:space="preserve"> a</w:t>
+      </w:r>
+      <w:r>
+        <w:t xml:space="preserve"> Master’s Thesis for the </w:t>
+      </w:r>
+      <w:r>
+        <w:t>Masters</w:t>
+      </w:r>
+      <w:r>
+        <w:t xml:space="preserve"> of </w:t>
+      </w:r>
+      <w:r>
+        <w:t>Artificial Intelligence program</w:t>
+      </w:r>
+      <w:r>
+        <w:t xml:space="preserve"> offered by the </w:t>
+      </w:r>
+      <w:r>
+        <w:t>Polytechnic University of Catalonia</w:t>
+      </w:r>
+      <w:r>
+        <w:t xml:space="preserve">, developed by Cole MacLean </w:t>
+      </w:r>
+      <w:r>
+        <w:t>with Sergio Gomez and Joan</w:t>
+      </w:r>
+      <w:r>
+        <w:t xml:space="preserve"> </w:t>
+      </w:r>
+      <w:proofErr w:type="spellStart"/>
+      <w:r>
+        <w:t>Matamalas</w:t>
+      </w:r>
+      <w:proofErr w:type="spellEnd"/>
+      <w:r>
+        <w:t xml:space="preserve"> as principle supervisors.</w:t>
+      </w:r>
+      <w:r>
+        <w:rPr>
+          <w:rStyle w:val="apple-converted-space"/>
+          <w:rFonts w:ascii="Calibri" w:hAnsi="Calibri" w:cs="Calibri"/>
+          <w:color w:val="1F497D"/>
+          <w:shd w:val="clear" w:color="auto" w:fill="FFFFFF"/>
+        </w:rPr>
+        <w:t xml:space="preserve"> </w:t>
+      </w:r>
+      <w:r>
+        <w:t xml:space="preserve">Given the complexity of the project, some project management </w:t>
+      </w:r>
+      <w:r>
+        <w:t xml:space="preserve">tools will be utilized for </w:t>
+      </w:r>
+      <w:r>
+        <w:t xml:space="preserve">project development. </w:t>
+      </w:r>
+    </w:p>
+    <w:p>
+      <w:pPr>
+        <w:pStyle w:val="Heading2"/>
+      </w:pPr>
+      <w:r>
+        <w:t>1.1 Project Scope</w:t>
+      </w:r>
+    </w:p>
+    <w:p>
+      <w:r>
+        <w:t xml:space="preserve">The aim of this investigation is to develop a model based on Complex Network theory capable of emulating and predicting the structure of a specific subclass of Complex Networks - those characterized by the existence of resource regeneration nodes connected by edges representing paths of resource depletion between these resource centers. The originating network studied for this </w:t>
+      </w:r>
+      <w:r>
+        <w:t xml:space="preserve">subclass of networks </w:t>
+      </w:r>
+      <w:r>
+        <w:t>subclass</w:t>
+      </w:r>
+      <w:r>
+        <w:t xml:space="preserve"> </w:t>
+      </w:r>
+      <w:r>
+        <w:t xml:space="preserve">was Tesla’s electric vehicle Supercharger network, where Supercharges are the resource regeneration nodes, and the road networking connecting them being the resource depletion edges as electrical charge is consumed as a function </w:t>
+      </w:r>
+      <w:r>
+        <w:t>of distance between the charging stations</w:t>
+      </w:r>
+      <w:r>
+        <w:t xml:space="preserve">. Many other real-world networks have this resource depletion structure, including wireless transmission networks, pressurized pipeline systems and </w:t>
+      </w:r>
+      <w:r>
+        <w:t xml:space="preserve">transportation infrastructure. The </w:t>
+      </w:r>
+      <w:r>
+        <w:t xml:space="preserve">working </w:t>
+      </w:r>
+      <w:r>
+        <w:t xml:space="preserve">hypothesis </w:t>
+      </w:r>
+      <w:r>
+        <w:t>of this project is networks of this specific structure will have exploitable patterns capable of informing the development of a Complex Network model abstracting these structures into a generalizable network model.</w:t>
+      </w:r>
+    </w:p>
+    <w:p>
+      <w:r>
+        <w:t>This project will entail the collection, simulation, analysis and investigation of networks following the resource depletion structure, the development of a Complex Network model based on the observations made from these networks and validation of the final model in providing an abstracted generalization to networks following these structures.</w:t>
       </w:r>
     </w:p>
     <w:p>
@@ -58,12 +168,15 @@
         <w:pStyle w:val="Heading1"/>
       </w:pPr>
       <w:r>
-        <w:t>2.0 High Level Functional Specification</w:t>
-      </w:r>
-    </w:p>
-    <w:p>
-      <w:r>
-        <w:t>The goal of this project is to utilize neural computational techniques to develop a recommender system capable of suggesting subreddits of interest to a user based on their historical public interaction with reddit.</w:t>
+        <w:t xml:space="preserve">2.0 </w:t>
+      </w:r>
+      <w:r>
+        <w:t>Project Management</w:t>
+      </w:r>
+    </w:p>
+    <w:p>
+      <w:r>
+        <w:t>Various project management tools and techniques will be utilized to facilitate the development of this project.</w:t>
       </w:r>
     </w:p>
     <w:p>
@@ -98,9 +211,19 @@
           <w:b/>
         </w:rPr>
       </w:pPr>
-      <w:r>
-        <w:t>Git via github</w:t>
-      </w:r>
+      <w:proofErr w:type="spellStart"/>
+      <w:r>
+        <w:t>Git</w:t>
+      </w:r>
+      <w:proofErr w:type="spellEnd"/>
+      <w:r>
+        <w:t xml:space="preserve"> via </w:t>
+      </w:r>
+      <w:proofErr w:type="spellStart"/>
+      <w:r>
+        <w:t>github</w:t>
+      </w:r>
+      <w:proofErr w:type="spellEnd"/>
     </w:p>
     <w:p>
       <w:pPr>
@@ -146,8 +269,28 @@
         <w:rPr>
           <w:b/>
         </w:rPr>
-        <w:t xml:space="preserve"> and Data-Munging</w:t>
-      </w:r>
+        <w:t xml:space="preserve">, </w:t>
+      </w:r>
+      <w:r>
+        <w:rPr>
+          <w:b/>
+        </w:rPr>
+        <w:t>Data-Munging</w:t>
+      </w:r>
+      <w:r>
+        <w:rPr>
+          <w:b/>
+        </w:rPr>
+        <w:t xml:space="preserve"> and Model </w:t>
+      </w:r>
+      <w:proofErr w:type="spellStart"/>
+      <w:r>
+        <w:rPr>
+          <w:b/>
+        </w:rPr>
+        <w:t>Devleopment</w:t>
+      </w:r>
+      <w:proofErr w:type="spellEnd"/>
     </w:p>
     <w:p>
       <w:pPr>
@@ -167,162 +310,79 @@
           <w:b/>
         </w:rPr>
       </w:pPr>
-      <w:r>
-        <w:rPr>
-          <w:b/>
-        </w:rPr>
-        <w:t>Model Development</w:t>
-      </w:r>
-    </w:p>
-    <w:p>
-      <w:pPr>
-        <w:pStyle w:val="ListParagraph"/>
-        <w:numPr>
-          <w:ilvl w:val="0"/>
-          <w:numId w:val="1"/>
-        </w:numPr>
-      </w:pPr>
-      <w:r>
-        <w:t xml:space="preserve">Python </w:t>
-      </w:r>
-      <w:r>
-        <w:t>–</w:t>
-      </w:r>
-      <w:r>
-        <w:t xml:space="preserve"> TensorFlow</w:t>
-      </w:r>
-    </w:p>
-    <w:p>
-      <w:pPr>
-        <w:rPr>
-          <w:b/>
-        </w:rPr>
-      </w:pPr>
-      <w:r>
-        <w:rPr>
-          <w:b/>
-        </w:rPr>
-        <w:t>User Interface – (Final UI TBD)</w:t>
-      </w:r>
-    </w:p>
-    <w:p>
-      <w:pPr>
-        <w:pStyle w:val="ListParagraph"/>
-        <w:numPr>
-          <w:ilvl w:val="0"/>
-          <w:numId w:val="1"/>
-        </w:numPr>
-        <w:rPr>
-          <w:b/>
-        </w:rPr>
-      </w:pPr>
-      <w:r>
-        <w:t>Python – Flask webapp</w:t>
-      </w:r>
-    </w:p>
-    <w:p>
-      <w:pPr>
-        <w:ind w:left="720"/>
-      </w:pPr>
-      <w:r>
-        <w:t>Or</w:t>
-      </w:r>
-    </w:p>
-    <w:p>
-      <w:pPr>
-        <w:pStyle w:val="ListParagraph"/>
-        <w:numPr>
-          <w:ilvl w:val="0"/>
-          <w:numId w:val="1"/>
-        </w:numPr>
-      </w:pPr>
-      <w:r>
-        <w:t xml:space="preserve">Python – PRAW </w:t>
-      </w:r>
-      <w:r>
-        <w:t>Reddit Bot interface</w:t>
-      </w:r>
     </w:p>
     <w:p>
       <w:pPr>
         <w:pStyle w:val="Heading2"/>
       </w:pPr>
       <w:r>
+        <w:lastRenderedPageBreak/>
         <w:t>2.2</w:t>
       </w:r>
       <w:r>
-        <w:t xml:space="preserve"> Data Gathering</w:t>
-      </w:r>
-    </w:p>
-    <w:p>
-      <w:r>
-        <w:t xml:space="preserve">Most of a user’s interactions with reddit are publicly available through reddit’s API. </w:t>
-      </w:r>
-      <w:r>
-        <w:t xml:space="preserve">A python wrapper for reddit’s API, PRAW, will be utilized to collect </w:t>
-      </w:r>
-      <w:r>
-        <w:t xml:space="preserve">the </w:t>
-      </w:r>
-      <w:r>
-        <w:t xml:space="preserve">user </w:t>
-      </w:r>
-      <w:r>
-        <w:t>data required for this project. The data available from PRAW includes:</w:t>
-      </w:r>
-    </w:p>
-    <w:p>
-      <w:pPr>
-        <w:pStyle w:val="ListParagraph"/>
-        <w:numPr>
-          <w:ilvl w:val="0"/>
-          <w:numId w:val="1"/>
-        </w:numPr>
-      </w:pPr>
-      <w:r>
-        <w:t>User Comment Text</w:t>
-      </w:r>
-    </w:p>
-    <w:p>
-      <w:pPr>
-        <w:pStyle w:val="ListParagraph"/>
-        <w:numPr>
-          <w:ilvl w:val="0"/>
-          <w:numId w:val="1"/>
-        </w:numPr>
-      </w:pPr>
-      <w:r>
-        <w:t>Comment Timestamp</w:t>
-      </w:r>
-    </w:p>
-    <w:p>
-      <w:pPr>
-        <w:pStyle w:val="ListParagraph"/>
-        <w:numPr>
-          <w:ilvl w:val="0"/>
-          <w:numId w:val="1"/>
-        </w:numPr>
-      </w:pPr>
-      <w:r>
-        <w:t>Comment Subreddit</w:t>
-      </w:r>
-    </w:p>
-    <w:p>
-      <w:pPr>
-        <w:pStyle w:val="ListParagraph"/>
-        <w:numPr>
-          <w:ilvl w:val="0"/>
-          <w:numId w:val="1"/>
-        </w:numPr>
-      </w:pPr>
-      <w:r>
-        <w:lastRenderedPageBreak/>
-        <w:t>Comment Submission Title</w:t>
-      </w:r>
-    </w:p>
-    <w:p>
-      <w:r>
-        <w:t>From this data, predictive features can be developed to train the model in identifying subreddits of interest to the user.</w:t>
+        <w:t xml:space="preserve"> </w:t>
+      </w:r>
+      <w:r>
+        <w:t>Project Staging</w:t>
+      </w:r>
+    </w:p>
+    <w:p>
+      <w:r>
+        <w:t>There are 3 main stages to this project, with an optional 4</w:t>
+      </w:r>
+      <w:r>
+        <w:rPr>
+          <w:vertAlign w:val="superscript"/>
+        </w:rPr>
+        <w:t>th</w:t>
+      </w:r>
+      <w:r>
+        <w:t xml:space="preserve"> stage consisting of developing a production python package of the final model dependent on the final project timeline.</w:t>
+      </w:r>
+    </w:p>
+    <w:p>
+      <w:r>
+        <w:t xml:space="preserve">Stage 1: Data Collection/Simulation – This part of the project consists of gathering and/or simulating data for networks meeting the resource depletion structure requirement of this study. </w:t>
+      </w:r>
+    </w:p>
+    <w:p>
+      <w:r>
+        <w:t>Stage 2</w:t>
+      </w:r>
+      <w:r>
+        <w:t xml:space="preserve">: </w:t>
+      </w:r>
+      <w:r>
+        <w:t>Exploratory Data Analysis</w:t>
+      </w:r>
+      <w:r>
+        <w:t xml:space="preserve"> – This part of the project consists of </w:t>
+      </w:r>
+      <w:r>
+        <w:t>manipulating and observing patterns in the collected data to inform hypothesis for the development of the final model</w:t>
+      </w:r>
+    </w:p>
+    <w:p>
+      <w:r>
+        <w:t>Stage 3: Model Development and Validation – This part of the project will test and validate the hypotheses developed in Stage 2.</w:t>
+      </w:r>
+    </w:p>
+    <w:p>
+      <w:r>
+        <w:t xml:space="preserve">Optional Stage 4: Production Python Package – Optionally develop and publish a project module consisting of the final model developed in this project, either stand-alone or part of python </w:t>
+      </w:r>
+      <w:proofErr w:type="spellStart"/>
+      <w:r>
+        <w:t>Networkx</w:t>
+      </w:r>
+      <w:proofErr w:type="spellEnd"/>
+      <w:r>
+        <w:t xml:space="preserve"> package.</w:t>
+      </w:r>
+    </w:p>
+    <w:p>
+      <w:r>
+        <w:t>Stage X: Literature Review – An ongoing literature review of prior work and Complex Network theory and models will be continuously performed in all stages to inform and provide foundation for the work.</w:t>
       </w:r>
     </w:p>
     <w:p>
@@ -330,199 +390,47 @@
         <w:pStyle w:val="Heading2"/>
       </w:pPr>
       <w:r>
-        <w:t>2.3</w:t>
-      </w:r>
-      <w:r>
-        <w:t xml:space="preserve"> Data Cleaning and Exploration</w:t>
-      </w:r>
-    </w:p>
-    <w:p>
-      <w:r>
-        <w:t>Once the data has been collected, an EDA will be performed to identify missing and anomalous data to ensure data quality, and trends will be visualized to help inform feature engineering and model development.</w:t>
-      </w:r>
-    </w:p>
-    <w:p>
-      <w:pPr>
-        <w:pStyle w:val="Heading2"/>
-      </w:pPr>
-      <w:r>
-        <w:t>2.4</w:t>
-      </w:r>
-      <w:r>
-        <w:t xml:space="preserve"> Feature Engineering</w:t>
-      </w:r>
-    </w:p>
-    <w:p>
-      <w:r>
-        <w:t>Feature Engineering will be required to transform the data into useful and predictive formats as the input layer to the neural model to assist in its ability to correctly recommend subreddits. These features may include:</w:t>
-      </w:r>
-    </w:p>
-    <w:p>
-      <w:pPr>
-        <w:pStyle w:val="ListParagraph"/>
-        <w:numPr>
-          <w:ilvl w:val="0"/>
-          <w:numId w:val="2"/>
-        </w:numPr>
-      </w:pPr>
-      <w:r>
-        <w:t>NLP features from comment body and submission titles</w:t>
-      </w:r>
-    </w:p>
-    <w:p>
-      <w:pPr>
-        <w:pStyle w:val="ListParagraph"/>
-        <w:numPr>
-          <w:ilvl w:val="0"/>
-          <w:numId w:val="2"/>
-        </w:numPr>
-      </w:pPr>
-      <w:r>
-        <w:t>Network features of subreddit communities and relationships</w:t>
-      </w:r>
-    </w:p>
-    <w:p>
-      <w:pPr>
-        <w:pStyle w:val="ListParagraph"/>
-        <w:numPr>
-          <w:ilvl w:val="0"/>
-          <w:numId w:val="2"/>
-        </w:numPr>
-      </w:pPr>
-      <w:r>
-        <w:t>Temporal features from user subreddit interaction timestamps</w:t>
-      </w:r>
-    </w:p>
-    <w:p>
-      <w:pPr>
-        <w:pStyle w:val="ListParagraph"/>
-        <w:numPr>
-          <w:ilvl w:val="0"/>
-          <w:numId w:val="2"/>
-        </w:numPr>
-      </w:pPr>
-      <w:r>
-        <w:t>Macro Reddit Community features, such as subreddit popularity or trending</w:t>
-      </w:r>
-    </w:p>
-    <w:p>
-      <w:pPr>
-        <w:pStyle w:val="ListParagraph"/>
-        <w:numPr>
-          <w:ilvl w:val="0"/>
-          <w:numId w:val="2"/>
-        </w:numPr>
-      </w:pPr>
-      <w:r>
-        <w:t>External data sources, such as Pocket integration for article/subreddit discovery</w:t>
-      </w:r>
-    </w:p>
-    <w:p>
-      <w:pPr>
-        <w:pStyle w:val="Heading2"/>
-      </w:pPr>
-      <w:r>
-        <w:t>2.5</w:t>
-      </w:r>
-      <w:r>
-        <w:t xml:space="preserve"> Model Development and Validation</w:t>
-      </w:r>
-    </w:p>
-    <w:p>
-      <w:r>
-        <w:t>It is proposed to utilize the Ten</w:t>
-      </w:r>
-      <w:r>
-        <w:t>s</w:t>
-      </w:r>
-      <w:r>
-        <w:t>orFlow package for python to implement the neural model for this project. Multiple neural models may be developed and tuned to compare performance, including feedforward Neural Networks and Recurrent Neural Networks. In-depth research about the available methods will be required to understand and implement them for the specific dataset of this project.</w:t>
-      </w:r>
-    </w:p>
-    <w:p>
-      <w:r>
-        <w:t>The models are trained by extracting a subset of each user’s subreddits as the training labels for the model. Thes</w:t>
-      </w:r>
-      <w:r>
-        <w:t>e models are validated</w:t>
-      </w:r>
-      <w:r>
-        <w:t xml:space="preserve"> by holding</w:t>
-      </w:r>
-      <w:r>
-        <w:t>-</w:t>
-      </w:r>
-      <w:r>
-        <w:t xml:space="preserve">out </w:t>
-      </w:r>
-      <w:r>
-        <w:t>a portion of the dataset to be utilized as the testing set to apply the models and compare results.</w:t>
-      </w:r>
-    </w:p>
-    <w:p>
-      <w:pPr>
-        <w:pStyle w:val="Heading2"/>
-      </w:pPr>
-      <w:r>
-        <w:t>2.6</w:t>
-      </w:r>
-      <w:r>
-        <w:t xml:space="preserve"> Product User Interface -TBD</w:t>
-      </w:r>
-    </w:p>
-    <w:p>
-      <w:r>
-        <w:t xml:space="preserve">In order to allow users to utilize the recommender system, a user interface is required for them to interact with </w:t>
-      </w:r>
-      <w:r>
-        <w:t>it</w:t>
-      </w:r>
-      <w:r>
-        <w:t xml:space="preserve">. There are currently 2 options for interfacing with reddit users: through a reddit bot or through a custom webapp. </w:t>
-      </w:r>
-      <w:r>
-        <w:t>Once the model is finalized and the team has a better understanding of its</w:t>
-      </w:r>
-      <w:r>
-        <w:t xml:space="preserve"> </w:t>
-      </w:r>
-      <w:r>
-        <w:t xml:space="preserve">capabilities, a detailed function specification for the final user interface will be developed. </w:t>
-      </w:r>
-    </w:p>
-    <w:p>
-      <w:pPr>
-        <w:pStyle w:val="Heading1"/>
-      </w:pPr>
-      <w:r>
-        <w:t>3.0 Project Management</w:t>
-      </w:r>
-    </w:p>
-    <w:p>
-      <w:r>
-        <w:t>This section outlines the processes that will be utilized to ensure successful execution of the proposed project</w:t>
-      </w:r>
-    </w:p>
-    <w:p>
-      <w:pPr>
-        <w:pStyle w:val="Heading2"/>
-      </w:pPr>
-      <w:r>
-        <w:t>3.1 Team Scheduling and Task Assignment</w:t>
-      </w:r>
-      <w:r>
-        <w:t xml:space="preserve"> - Trello</w:t>
-      </w:r>
-    </w:p>
-    <w:p>
-      <w:r>
-        <w:t>The project management tool, Trello, will be utilized to create, schedule and assign project tasks to team members. This tool provides a shared interface for creating categorized lists of tasks and has tools for cr</w:t>
+        <w:t xml:space="preserve">2.3 Project </w:t>
+      </w:r>
+      <w:r>
+        <w:t>Scheduling and Task</w:t>
+      </w:r>
+      <w:r>
+        <w:t xml:space="preserve"> List </w:t>
+      </w:r>
+      <w:r>
+        <w:t>- Trello</w:t>
+      </w:r>
+    </w:p>
+    <w:p>
+      <w:r>
+        <w:t>The project management tool, Trello, will be utilized to create</w:t>
+      </w:r>
+      <w:r>
+        <w:t xml:space="preserve"> and</w:t>
+      </w:r>
+      <w:r>
+        <w:t xml:space="preserve"> schedule </w:t>
+      </w:r>
+      <w:r>
+        <w:t>project tasks</w:t>
+      </w:r>
+      <w:r>
+        <w:t>. This tool provides a shared interface for creating categorized lists of tasks and has tools for cr</w:t>
       </w:r>
       <w:r>
         <w:t>eating schedules and integrations</w:t>
       </w:r>
       <w:r>
-        <w:t xml:space="preserve"> with github.</w:t>
+        <w:t xml:space="preserve"> with </w:t>
+      </w:r>
+      <w:proofErr w:type="spellStart"/>
+      <w:r>
+        <w:t>github</w:t>
+      </w:r>
+      <w:proofErr w:type="spellEnd"/>
+      <w:r>
+        <w:t>.</w:t>
       </w:r>
     </w:p>
     <w:p>
@@ -530,11 +438,10 @@
         <w:rPr>
           <w:noProof/>
         </w:rPr>
-        <w:lastRenderedPageBreak/>
         <w:drawing>
-          <wp:inline distT="0" distB="0" distL="0" distR="0" wp14:anchorId="18BABA14" wp14:editId="083CF5EF">
-            <wp:extent cx="5943600" cy="2510790"/>
-            <wp:effectExtent l="0" t="0" r="0" b="3810"/>
+          <wp:inline distT="0" distB="0" distL="0" distR="0" wp14:anchorId="12D81C0B" wp14:editId="7358D882">
+            <wp:extent cx="5943600" cy="2872105"/>
+            <wp:effectExtent l="0" t="0" r="0" b="4445"/>
             <wp:docPr id="1" name="Picture 1"/>
             <wp:cNvGraphicFramePr>
               <a:graphicFrameLocks xmlns:a="http://schemas.openxmlformats.org/drawingml/2006/main" noChangeAspect="1"/>
@@ -555,7 +462,7 @@
                   <pic:spPr>
                     <a:xfrm>
                       <a:off x="0" y="0"/>
-                      <a:ext cx="5943600" cy="2510790"/>
+                      <a:ext cx="5943600" cy="2872105"/>
                     </a:xfrm>
                     <a:prstGeom prst="rect">
                       <a:avLst/>
@@ -573,7 +480,15 @@
         <w:t>There are 4</w:t>
       </w:r>
       <w:r>
-        <w:t xml:space="preserve"> main trello lists utilized for project management:</w:t>
+        <w:t xml:space="preserve"> main </w:t>
+      </w:r>
+      <w:proofErr w:type="spellStart"/>
+      <w:r>
+        <w:t>trello</w:t>
+      </w:r>
+      <w:proofErr w:type="spellEnd"/>
+      <w:r>
+        <w:t xml:space="preserve"> lists utilized for project management:</w:t>
       </w:r>
     </w:p>
     <w:p>
@@ -593,7 +508,11 @@
         <w:t>executed. Id</w:t>
       </w:r>
       <w:r>
-        <w:t>eas are added by selecting the general task group it belongs to, and adding the idea to the Idea Implementation Checklist within the general task group. Ideas can then be promoted to individual task cards for implementation by selecting the “Convert to Card” option on the listed task. This ensures that all ideas are captured, but only those requiring implementation become promoted into the workflow.</w:t>
+        <w:t xml:space="preserve">eas are added by selecting the general task group it belongs to, and adding the idea to the Idea Checklist within the general task group. Ideas can then be promoted to individual task cards for implementation by selecting the “Convert to Card” option on the listed task. </w:t>
+      </w:r>
+      <w:r>
+        <w:lastRenderedPageBreak/>
+        <w:t>This ensures that all ideas are captured, but only those requiring implementation become promoted into the workflow.</w:t>
       </w:r>
     </w:p>
     <w:p>
@@ -657,11 +576,10 @@
         <w:rPr>
           <w:b/>
         </w:rPr>
-        <w:lastRenderedPageBreak/>
         <w:t>In Progress –</w:t>
       </w:r>
       <w:r>
-        <w:t xml:space="preserve"> This list tracks the task currently being executed by a team member. Tasks are color labelled by the team member actively executing the task. Any team member can promote a task from the “To Do” list into the “In Progress” list by assigning the task to themselves, scheduling the task and attaching the task development github branch to the task.</w:t>
+        <w:t xml:space="preserve"> This list tracks the task currently being executed. </w:t>
       </w:r>
     </w:p>
     <w:p>
@@ -716,154 +634,79 @@
         <w:pStyle w:val="Heading2"/>
       </w:pPr>
       <w:r>
-        <w:t>3.2 Version Control – GitHub</w:t>
-      </w:r>
-    </w:p>
-    <w:p>
-      <w:r>
-        <w:t xml:space="preserve">This project will utilize the GitHub source control infrastructure for project version control, and will implement the small team git workflow suggested by </w:t>
+        <w:t>2.4</w:t>
+      </w:r>
+      <w:r>
+        <w:t xml:space="preserve"> Version Control – GitHub</w:t>
+      </w:r>
+    </w:p>
+    <w:p>
+      <w:r>
+        <w:t>This project will utilize the GitHub source control infrastructur</w:t>
+      </w:r>
+      <w:r>
+        <w:t xml:space="preserve">e for project version control. The repository can be found </w:t>
       </w:r>
       <w:hyperlink r:id="rId7" w:history="1">
         <w:r>
           <w:rPr>
             <w:rStyle w:val="Hyperlink"/>
           </w:rPr>
-          <w:t>Pro Git</w:t>
+          <w:t>here</w:t>
         </w:r>
       </w:hyperlink>
       <w:r>
-        <w:t>. The workflow includes a master branch for stable production code, a development branch for individual feature merging and individual task branches for development of each unique task. Each task in the “In Progress” trello list is assigned a task branch, and once complete is merged into the development branch to check for any conflicts with other team member feature developments. Once conflicts are resolved, the conflict free development branch can be merged into the master branch.</w:t>
+        <w:t>.</w:t>
+      </w:r>
+    </w:p>
+    <w:p>
+      <w:pPr>
+        <w:pStyle w:val="Heading2"/>
+      </w:pPr>
+      <w:r>
+        <w:t>2.5 Project Schedule</w:t>
+      </w:r>
+    </w:p>
+    <w:p>
+      <w:r>
+        <w:t xml:space="preserve">The target completion date is the June Master’s Thesis period, with final report due for submission June 23, 2017 and final defense on July 3, 2017. The project schedule is managed through the project </w:t>
+      </w:r>
+      <w:proofErr w:type="spellStart"/>
+      <w:r>
+        <w:t>trello</w:t>
+      </w:r>
+      <w:proofErr w:type="spellEnd"/>
+      <w:r>
+        <w:t xml:space="preserve"> board, with high-level project task being yellow labelled.</w:t>
+      </w:r>
+    </w:p>
+    <w:p>
+      <w:pPr>
+        <w:sectPr>
+          <w:pgSz w:w="12240" w:h="15840"/>
+          <w:pgMar w:top="1440" w:right="1440" w:bottom="1440" w:left="1440" w:header="720" w:footer="720" w:gutter="0"/>
+          <w:cols w:space="720"/>
+          <w:docGrid w:linePitch="360"/>
+        </w:sectPr>
+      </w:pPr>
+      <w:r>
+        <w:br w:type="page"/>
       </w:r>
       <w:bookmarkStart w:id="0" w:name="_GoBack"/>
       <w:bookmarkEnd w:id="0"/>
     </w:p>
-    <w:p>
-      <w:pPr>
-        <w:pStyle w:val="Heading1"/>
-      </w:pPr>
-      <w:r>
-        <w:t>4.0 Workflow and Checklist</w:t>
-      </w:r>
-    </w:p>
-    <w:p>
-      <w:r>
-        <w:t>This section outlines the full workflow required for any project task.</w:t>
-      </w:r>
-    </w:p>
-    <w:p>
-      <w:r>
-        <w:t>1. Idea Conceptualization</w:t>
-      </w:r>
-    </w:p>
-    <w:p>
-      <w:pPr>
-        <w:pStyle w:val="ListParagraph"/>
-        <w:numPr>
-          <w:ilvl w:val="0"/>
-          <w:numId w:val="4"/>
-        </w:numPr>
-      </w:pPr>
-      <w:r>
-        <w:t>Select the general task group the idea belongs to</w:t>
-      </w:r>
-    </w:p>
-    <w:p>
-      <w:pPr>
-        <w:pStyle w:val="ListParagraph"/>
-        <w:numPr>
-          <w:ilvl w:val="0"/>
-          <w:numId w:val="4"/>
-        </w:numPr>
-      </w:pPr>
-      <w:r>
-        <w:t>Add the task to the Idea Implementation Checklist of the selected general task group</w:t>
-      </w:r>
-    </w:p>
-    <w:p>
-      <w:r>
-        <w:t>2. Idea to “To Do” Promotion</w:t>
-      </w:r>
-    </w:p>
-    <w:p>
-      <w:pPr>
-        <w:pStyle w:val="ListParagraph"/>
-        <w:numPr>
-          <w:ilvl w:val="0"/>
-          <w:numId w:val="5"/>
-        </w:numPr>
-      </w:pPr>
-      <w:r>
-        <w:t>Identify an idea from a general task group that requires implementation into the project</w:t>
-      </w:r>
-    </w:p>
-    <w:p>
-      <w:pPr>
-        <w:pStyle w:val="ListParagraph"/>
-        <w:numPr>
-          <w:ilvl w:val="0"/>
-          <w:numId w:val="5"/>
-        </w:numPr>
-      </w:pPr>
-      <w:r>
-        <w:t>Convert the idea into an individual card by selecting the “Convert to Card” option</w:t>
-      </w:r>
-    </w:p>
-    <w:p>
-      <w:pPr>
-        <w:pStyle w:val="ListParagraph"/>
-        <w:numPr>
-          <w:ilvl w:val="0"/>
-          <w:numId w:val="5"/>
-        </w:numPr>
-      </w:pPr>
-      <w:r>
-        <w:t>Drag the newly created card into the “To Do” list</w:t>
-      </w:r>
-    </w:p>
-    <w:p>
-      <w:r>
-        <w:t>3. To Do to In Progress Promotion</w:t>
-      </w:r>
-    </w:p>
-    <w:p>
-      <w:pPr>
-        <w:pStyle w:val="ListParagraph"/>
-        <w:numPr>
-          <w:ilvl w:val="0"/>
-          <w:numId w:val="6"/>
-        </w:numPr>
-      </w:pPr>
-      <w:r>
-        <w:t>Identify a task from the “To Do” list that you will implement</w:t>
-      </w:r>
-    </w:p>
-    <w:p>
-      <w:pPr>
-        <w:pStyle w:val="ListParagraph"/>
-        <w:numPr>
-          <w:ilvl w:val="0"/>
-          <w:numId w:val="6"/>
-        </w:numPr>
-      </w:pPr>
-      <w:r>
-        <w:t>Assign the task to yourself by labelling the card with you team member color</w:t>
-      </w:r>
-    </w:p>
-    <w:p>
-      <w:pPr>
-        <w:pStyle w:val="ListParagraph"/>
-        <w:jc w:val="center"/>
-      </w:pPr>
+    <w:p/>
+    <w:p/>
+    <w:p>
       <w:r>
         <w:rPr>
           <w:noProof/>
         </w:rPr>
-        <w:lastRenderedPageBreak/>
         <w:drawing>
-          <wp:inline distT="0" distB="0" distL="0" distR="0" wp14:anchorId="0A6AF94F" wp14:editId="1AD9DCBD">
-            <wp:extent cx="4957554" cy="3802380"/>
-            <wp:effectExtent l="0" t="0" r="0" b="7620"/>
-            <wp:docPr id="2" name="Picture 2"/>
+          <wp:inline distT="0" distB="0" distL="0" distR="0" wp14:anchorId="7F871B96" wp14:editId="4C8BFB0D">
+            <wp:extent cx="8901350" cy="3801490"/>
+            <wp:effectExtent l="0" t="0" r="0" b="8890"/>
+            <wp:docPr id="10" name="Picture 10"/>
             <wp:cNvGraphicFramePr>
               <a:graphicFrameLocks xmlns:a="http://schemas.openxmlformats.org/drawingml/2006/main" noChangeAspect="1"/>
             </wp:cNvGraphicFramePr>
@@ -883,7 +726,7 @@
                   <pic:spPr>
                     <a:xfrm>
                       <a:off x="0" y="0"/>
-                      <a:ext cx="4959211" cy="3803651"/>
+                      <a:ext cx="8999612" cy="3843455"/>
                     </a:xfrm>
                     <a:prstGeom prst="rect">
                       <a:avLst/>
@@ -896,430 +739,9 @@
         </w:drawing>
       </w:r>
     </w:p>
-    <w:p>
-      <w:pPr>
-        <w:pStyle w:val="ListParagraph"/>
-        <w:numPr>
-          <w:ilvl w:val="0"/>
-          <w:numId w:val="6"/>
-        </w:numPr>
-      </w:pPr>
-      <w:r>
-        <w:t>Create a task development git branch</w:t>
-      </w:r>
-      <w:r>
-        <w:rPr>
-          <w:noProof/>
-        </w:rPr>
-        <w:drawing>
-          <wp:inline distT="0" distB="0" distL="0" distR="0" wp14:anchorId="761295D4" wp14:editId="38092505">
-            <wp:extent cx="5943600" cy="332740"/>
-            <wp:effectExtent l="0" t="0" r="0" b="0"/>
-            <wp:docPr id="4" name="Picture 4"/>
-            <wp:cNvGraphicFramePr>
-              <a:graphicFrameLocks xmlns:a="http://schemas.openxmlformats.org/drawingml/2006/main" noChangeAspect="1"/>
-            </wp:cNvGraphicFramePr>
-            <a:graphic xmlns:a="http://schemas.openxmlformats.org/drawingml/2006/main">
-              <a:graphicData uri="http://schemas.openxmlformats.org/drawingml/2006/picture">
-                <pic:pic xmlns:pic="http://schemas.openxmlformats.org/drawingml/2006/picture">
-                  <pic:nvPicPr>
-                    <pic:cNvPr id="1" name=""/>
-                    <pic:cNvPicPr/>
-                  </pic:nvPicPr>
-                  <pic:blipFill>
-                    <a:blip r:embed="rId9"/>
-                    <a:stretch>
-                      <a:fillRect/>
-                    </a:stretch>
-                  </pic:blipFill>
-                  <pic:spPr>
-                    <a:xfrm>
-                      <a:off x="0" y="0"/>
-                      <a:ext cx="5943600" cy="332740"/>
-                    </a:xfrm>
-                    <a:prstGeom prst="rect">
-                      <a:avLst/>
-                    </a:prstGeom>
-                  </pic:spPr>
-                </pic:pic>
-              </a:graphicData>
-            </a:graphic>
-          </wp:inline>
-        </w:drawing>
-      </w:r>
-    </w:p>
-    <w:p>
-      <w:pPr>
-        <w:pStyle w:val="ListParagraph"/>
-        <w:numPr>
-          <w:ilvl w:val="0"/>
-          <w:numId w:val="6"/>
-        </w:numPr>
-      </w:pPr>
-      <w:r>
-        <w:t>Push the newly created branch to the remote repository</w:t>
-      </w:r>
-    </w:p>
-    <w:p>
-      <w:pPr>
-        <w:pStyle w:val="ListParagraph"/>
-      </w:pPr>
-      <w:r>
-        <w:rPr>
-          <w:noProof/>
-        </w:rPr>
-        <w:drawing>
-          <wp:inline distT="0" distB="0" distL="0" distR="0" wp14:anchorId="5E5C8AB5" wp14:editId="08ACBE4F">
-            <wp:extent cx="5943600" cy="1423035"/>
-            <wp:effectExtent l="0" t="0" r="0" b="5715"/>
-            <wp:docPr id="6" name="Picture 6"/>
-            <wp:cNvGraphicFramePr>
-              <a:graphicFrameLocks xmlns:a="http://schemas.openxmlformats.org/drawingml/2006/main" noChangeAspect="1"/>
-            </wp:cNvGraphicFramePr>
-            <a:graphic xmlns:a="http://schemas.openxmlformats.org/drawingml/2006/main">
-              <a:graphicData uri="http://schemas.openxmlformats.org/drawingml/2006/picture">
-                <pic:pic xmlns:pic="http://schemas.openxmlformats.org/drawingml/2006/picture">
-                  <pic:nvPicPr>
-                    <pic:cNvPr id="1" name=""/>
-                    <pic:cNvPicPr/>
-                  </pic:nvPicPr>
-                  <pic:blipFill>
-                    <a:blip r:embed="rId10"/>
-                    <a:stretch>
-                      <a:fillRect/>
-                    </a:stretch>
-                  </pic:blipFill>
-                  <pic:spPr>
-                    <a:xfrm>
-                      <a:off x="0" y="0"/>
-                      <a:ext cx="5943600" cy="1423035"/>
-                    </a:xfrm>
-                    <a:prstGeom prst="rect">
-                      <a:avLst/>
-                    </a:prstGeom>
-                  </pic:spPr>
-                </pic:pic>
-              </a:graphicData>
-            </a:graphic>
-          </wp:inline>
-        </w:drawing>
-      </w:r>
-    </w:p>
-    <w:p>
-      <w:pPr>
-        <w:pStyle w:val="ListParagraph"/>
-        <w:numPr>
-          <w:ilvl w:val="0"/>
-          <w:numId w:val="6"/>
-        </w:numPr>
-      </w:pPr>
-      <w:r>
-        <w:t>Attach the task branch to the trello task card</w:t>
-      </w:r>
-    </w:p>
-    <w:p>
-      <w:pPr>
-        <w:pStyle w:val="ListParagraph"/>
-      </w:pPr>
-      <w:r>
-        <w:rPr>
-          <w:noProof/>
-        </w:rPr>
-        <w:lastRenderedPageBreak/>
-        <w:drawing>
-          <wp:inline distT="0" distB="0" distL="0" distR="0" wp14:anchorId="020F7FE6" wp14:editId="416CC6D9">
-            <wp:extent cx="5566410" cy="4164103"/>
-            <wp:effectExtent l="0" t="0" r="0" b="8255"/>
-            <wp:docPr id="8" name="Picture 8"/>
-            <wp:cNvGraphicFramePr>
-              <a:graphicFrameLocks xmlns:a="http://schemas.openxmlformats.org/drawingml/2006/main" noChangeAspect="1"/>
-            </wp:cNvGraphicFramePr>
-            <a:graphic xmlns:a="http://schemas.openxmlformats.org/drawingml/2006/main">
-              <a:graphicData uri="http://schemas.openxmlformats.org/drawingml/2006/picture">
-                <pic:pic xmlns:pic="http://schemas.openxmlformats.org/drawingml/2006/picture">
-                  <pic:nvPicPr>
-                    <pic:cNvPr id="1" name=""/>
-                    <pic:cNvPicPr/>
-                  </pic:nvPicPr>
-                  <pic:blipFill>
-                    <a:blip r:embed="rId11"/>
-                    <a:stretch>
-                      <a:fillRect/>
-                    </a:stretch>
-                  </pic:blipFill>
-                  <pic:spPr>
-                    <a:xfrm>
-                      <a:off x="0" y="0"/>
-                      <a:ext cx="5575854" cy="4171168"/>
-                    </a:xfrm>
-                    <a:prstGeom prst="rect">
-                      <a:avLst/>
-                    </a:prstGeom>
-                  </pic:spPr>
-                </pic:pic>
-              </a:graphicData>
-            </a:graphic>
-          </wp:inline>
-        </w:drawing>
-      </w:r>
-    </w:p>
-    <w:p>
-      <w:pPr>
-        <w:pStyle w:val="ListParagraph"/>
-        <w:numPr>
-          <w:ilvl w:val="0"/>
-          <w:numId w:val="6"/>
-        </w:numPr>
-      </w:pPr>
-      <w:r>
-        <w:t>Schedule the execution timeline for the task by d</w:t>
-      </w:r>
-      <w:r>
-        <w:t xml:space="preserve">ragging the Elegantt gantt task to </w:t>
-      </w:r>
-      <w:r>
-        <w:t>the appropriate dates</w:t>
-      </w:r>
-    </w:p>
-    <w:p>
-      <w:pPr>
-        <w:pStyle w:val="ListParagraph"/>
-      </w:pPr>
-      <w:r>
-        <w:rPr>
-          <w:noProof/>
-        </w:rPr>
-        <w:drawing>
-          <wp:inline distT="0" distB="0" distL="0" distR="0" wp14:anchorId="6901CC72" wp14:editId="068B3845">
-            <wp:extent cx="5943600" cy="2578735"/>
-            <wp:effectExtent l="0" t="0" r="0" b="0"/>
-            <wp:docPr id="9" name="Picture 9"/>
-            <wp:cNvGraphicFramePr>
-              <a:graphicFrameLocks xmlns:a="http://schemas.openxmlformats.org/drawingml/2006/main" noChangeAspect="1"/>
-            </wp:cNvGraphicFramePr>
-            <a:graphic xmlns:a="http://schemas.openxmlformats.org/drawingml/2006/main">
-              <a:graphicData uri="http://schemas.openxmlformats.org/drawingml/2006/picture">
-                <pic:pic xmlns:pic="http://schemas.openxmlformats.org/drawingml/2006/picture">
-                  <pic:nvPicPr>
-                    <pic:cNvPr id="1" name=""/>
-                    <pic:cNvPicPr/>
-                  </pic:nvPicPr>
-                  <pic:blipFill>
-                    <a:blip r:embed="rId12"/>
-                    <a:stretch>
-                      <a:fillRect/>
-                    </a:stretch>
-                  </pic:blipFill>
-                  <pic:spPr>
-                    <a:xfrm>
-                      <a:off x="0" y="0"/>
-                      <a:ext cx="5943600" cy="2578735"/>
-                    </a:xfrm>
-                    <a:prstGeom prst="rect">
-                      <a:avLst/>
-                    </a:prstGeom>
-                  </pic:spPr>
-                </pic:pic>
-              </a:graphicData>
-            </a:graphic>
-          </wp:inline>
-        </w:drawing>
-      </w:r>
-    </w:p>
-    <w:p>
-      <w:pPr>
-        <w:pStyle w:val="ListParagraph"/>
-      </w:pPr>
-    </w:p>
-    <w:p>
-      <w:pPr>
-        <w:pStyle w:val="ListParagraph"/>
-      </w:pPr>
-    </w:p>
-    <w:p>
-      <w:pPr>
-        <w:pStyle w:val="ListParagraph"/>
-      </w:pPr>
-    </w:p>
-    <w:p>
-      <w:pPr>
-        <w:pStyle w:val="ListParagraph"/>
-      </w:pPr>
-    </w:p>
-    <w:p>
-      <w:pPr>
-        <w:pStyle w:val="ListParagraph"/>
-      </w:pPr>
-    </w:p>
-    <w:p>
-      <w:r>
-        <w:lastRenderedPageBreak/>
-        <w:t>4. In Progress to Done Promotion</w:t>
-      </w:r>
-    </w:p>
-    <w:p>
-      <w:pPr>
-        <w:pStyle w:val="ListParagraph"/>
-        <w:numPr>
-          <w:ilvl w:val="0"/>
-          <w:numId w:val="6"/>
-        </w:numPr>
-      </w:pPr>
-      <w:r>
-        <w:t>Ensure that code is fully commented and documented</w:t>
-      </w:r>
-    </w:p>
-    <w:p>
-      <w:pPr>
-        <w:pStyle w:val="ListParagraph"/>
-        <w:numPr>
-          <w:ilvl w:val="0"/>
-          <w:numId w:val="6"/>
-        </w:numPr>
-      </w:pPr>
-      <w:r>
-        <w:t xml:space="preserve">Once </w:t>
-      </w:r>
-      <w:r>
-        <w:t xml:space="preserve">development on the task branch is </w:t>
-      </w:r>
-      <w:r>
-        <w:t>complete, merge the task development branch into the Development branch</w:t>
-      </w:r>
-    </w:p>
-    <w:p>
-      <w:pPr>
-        <w:pStyle w:val="ListParagraph"/>
-      </w:pPr>
-      <w:r>
-        <w:rPr>
-          <w:noProof/>
-        </w:rPr>
-        <w:drawing>
-          <wp:inline distT="0" distB="0" distL="0" distR="0" wp14:anchorId="53FFBFC9" wp14:editId="6F95A0B8">
-            <wp:extent cx="5943600" cy="1913890"/>
-            <wp:effectExtent l="0" t="0" r="0" b="0"/>
-            <wp:docPr id="5" name="Picture 5"/>
-            <wp:cNvGraphicFramePr>
-              <a:graphicFrameLocks xmlns:a="http://schemas.openxmlformats.org/drawingml/2006/main" noChangeAspect="1"/>
-            </wp:cNvGraphicFramePr>
-            <a:graphic xmlns:a="http://schemas.openxmlformats.org/drawingml/2006/main">
-              <a:graphicData uri="http://schemas.openxmlformats.org/drawingml/2006/picture">
-                <pic:pic xmlns:pic="http://schemas.openxmlformats.org/drawingml/2006/picture">
-                  <pic:nvPicPr>
-                    <pic:cNvPr id="1" name=""/>
-                    <pic:cNvPicPr/>
-                  </pic:nvPicPr>
-                  <pic:blipFill>
-                    <a:blip r:embed="rId13"/>
-                    <a:stretch>
-                      <a:fillRect/>
-                    </a:stretch>
-                  </pic:blipFill>
-                  <pic:spPr>
-                    <a:xfrm>
-                      <a:off x="0" y="0"/>
-                      <a:ext cx="5943600" cy="1913890"/>
-                    </a:xfrm>
-                    <a:prstGeom prst="rect">
-                      <a:avLst/>
-                    </a:prstGeom>
-                  </pic:spPr>
-                </pic:pic>
-              </a:graphicData>
-            </a:graphic>
-          </wp:inline>
-        </w:drawing>
-      </w:r>
-    </w:p>
-    <w:p>
-      <w:pPr>
-        <w:pStyle w:val="ListParagraph"/>
-        <w:numPr>
-          <w:ilvl w:val="0"/>
-          <w:numId w:val="6"/>
-        </w:numPr>
-      </w:pPr>
-      <w:r>
-        <w:t>Resolve any merge conflicts</w:t>
-      </w:r>
-    </w:p>
-    <w:p>
-      <w:pPr>
-        <w:pStyle w:val="ListParagraph"/>
-        <w:numPr>
-          <w:ilvl w:val="0"/>
-          <w:numId w:val="6"/>
-        </w:numPr>
-      </w:pPr>
-      <w:r>
-        <w:t>Once conflicts are resolved and merge is successful, delete the old task development branch</w:t>
-      </w:r>
-    </w:p>
-    <w:p>
-      <w:pPr>
-        <w:pStyle w:val="ListParagraph"/>
-      </w:pPr>
-      <w:r>
-        <w:rPr>
-          <w:noProof/>
-        </w:rPr>
-        <w:drawing>
-          <wp:inline distT="0" distB="0" distL="0" distR="0" wp14:anchorId="16691BF9" wp14:editId="48902DD6">
-            <wp:extent cx="5943600" cy="218440"/>
-            <wp:effectExtent l="0" t="0" r="0" b="0"/>
-            <wp:docPr id="7" name="Picture 7"/>
-            <wp:cNvGraphicFramePr>
-              <a:graphicFrameLocks xmlns:a="http://schemas.openxmlformats.org/drawingml/2006/main" noChangeAspect="1"/>
-            </wp:cNvGraphicFramePr>
-            <a:graphic xmlns:a="http://schemas.openxmlformats.org/drawingml/2006/main">
-              <a:graphicData uri="http://schemas.openxmlformats.org/drawingml/2006/picture">
-                <pic:pic xmlns:pic="http://schemas.openxmlformats.org/drawingml/2006/picture">
-                  <pic:nvPicPr>
-                    <pic:cNvPr id="1" name=""/>
-                    <pic:cNvPicPr/>
-                  </pic:nvPicPr>
-                  <pic:blipFill>
-                    <a:blip r:embed="rId14"/>
-                    <a:stretch>
-                      <a:fillRect/>
-                    </a:stretch>
-                  </pic:blipFill>
-                  <pic:spPr>
-                    <a:xfrm>
-                      <a:off x="0" y="0"/>
-                      <a:ext cx="5943600" cy="218440"/>
-                    </a:xfrm>
-                    <a:prstGeom prst="rect">
-                      <a:avLst/>
-                    </a:prstGeom>
-                  </pic:spPr>
-                </pic:pic>
-              </a:graphicData>
-            </a:graphic>
-          </wp:inline>
-        </w:drawing>
-      </w:r>
-    </w:p>
-    <w:p>
-      <w:pPr>
-        <w:pStyle w:val="ListParagraph"/>
-      </w:pPr>
-      <w:r>
-        <w:rPr>
-          <w:b/>
-        </w:rPr>
-        <w:t>Note:</w:t>
-      </w:r>
-      <w:r>
-        <w:t xml:space="preserve"> </w:t>
-      </w:r>
-      <w:r>
-        <w:t>Depending on the stage of development, the team will decide when the development branch is merged with master</w:t>
-      </w:r>
-    </w:p>
+    <w:p/>
     <w:sectPr>
-      <w:pgSz w:w="12240" w:h="15840"/>
+      <w:pgSz w:w="15840" w:h="12240" w:orient="landscape"/>
       <w:pgMar w:top="1440" w:right="1440" w:bottom="1440" w:left="1440" w:header="720" w:footer="720" w:gutter="0"/>
       <w:cols w:space="720"/>
       <w:docGrid w:linePitch="360"/>
@@ -2544,6 +1966,11 @@
       <w:u w:val="single"/>
     </w:rPr>
   </w:style>
+  <w:style w:type="character" w:customStyle="1" w:styleId="apple-converted-space">
+    <w:name w:val="apple-converted-space"/>
+    <w:basedOn w:val="DefaultParagraphFont"/>
+    <w:rsid w:val="009C126B"/>
+  </w:style>
 </w:styles>
 </file>
 

</xml_diff>